<commit_message>
patch call for paper
Signed-off-by: Mikimoto <mikimoto.c@gmail.com>
</commit_message>
<xml_diff>
--- a/2013/MOPCON-CallForPaper.docx
+++ b/2013/MOPCON-CallForPaper.docx
@@ -8,6 +8,8 @@
         <w:spacing w:after="240" w:line="100" w:lineRule="atLeast"/>
         <w:jc w:val="center"/>
       </w:pPr>
+      <w:bookmarkStart w:id="0" w:name="_GoBack"/>
+      <w:bookmarkEnd w:id="0"/>
       <w:r>
         <w:rPr>
           <w:noProof/>
@@ -70,13 +72,7 @@
         <w:rPr>
           <w:sz w:val="48"/>
         </w:rPr>
-        <w:t>行動科技應用開發者</w:t>
-      </w:r>
-      <w:r>
-        <w:rPr>
-          <w:sz w:val="48"/>
-        </w:rPr>
-        <w:t>年會演講徵求書</w:t>
+        <w:t>行動科技應用開發者年會演講徵求書</w:t>
       </w:r>
     </w:p>
     <w:p>
@@ -89,13 +85,7 @@
         <w:rPr>
           <w:sz w:val="48"/>
         </w:rPr>
-        <w:t>MOPCON</w:t>
-      </w:r>
-      <w:r>
-        <w:rPr>
-          <w:sz w:val="48"/>
-        </w:rPr>
-        <w:t xml:space="preserve"> 2013</w:t>
+        <w:t>MOPCON 2013</w:t>
       </w:r>
     </w:p>
     <w:p>
@@ -134,19 +124,7 @@
         <w:rPr>
           <w:sz w:val="24"/>
         </w:rPr>
-        <w:t xml:space="preserve"> </w:t>
-      </w:r>
-      <w:r>
-        <w:rPr>
-          <w:sz w:val="24"/>
-        </w:rPr>
-        <w:t>10</w:t>
-      </w:r>
-      <w:r>
-        <w:rPr>
-          <w:sz w:val="24"/>
-        </w:rPr>
-        <w:t xml:space="preserve"> </w:t>
+        <w:t xml:space="preserve"> 10 </w:t>
       </w:r>
       <w:r>
         <w:rPr>
@@ -159,31 +137,7 @@
         <w:rPr>
           <w:sz w:val="24"/>
         </w:rPr>
-        <w:t xml:space="preserve"> </w:t>
-      </w:r>
-      <w:r>
-        <w:rPr>
-          <w:sz w:val="24"/>
-        </w:rPr>
-        <w:t xml:space="preserve">26 </w:t>
-      </w:r>
-      <w:r>
-        <w:rPr>
-          <w:sz w:val="24"/>
-        </w:rPr>
-        <w:t xml:space="preserve">- </w:t>
-      </w:r>
-      <w:r>
-        <w:rPr>
-          <w:sz w:val="24"/>
-        </w:rPr>
-        <w:t>27</w:t>
-      </w:r>
-      <w:r>
-        <w:rPr>
-          <w:sz w:val="24"/>
-        </w:rPr>
-        <w:t xml:space="preserve"> </w:t>
+        <w:t xml:space="preserve"> 26 - 27 </w:t>
       </w:r>
       <w:r>
         <w:rPr>
@@ -223,15 +177,30 @@
           <w:rFonts w:ascii="Arial" w:hAnsi="Arial" w:cs="Arial"/>
         </w:rPr>
       </w:pPr>
-      <w:hyperlink r:id="rId9">
+      <w:hyperlink r:id="rId9" w:history="1">
         <w:r>
           <w:rPr>
-            <w:rStyle w:val="InternetLink"/>
-            <w:rFonts w:ascii="Arial" w:hAnsi="Arial" w:cs="Arial"/>
-            <w:color w:val="1155CC"/>
+            <w:rStyle w:val="aa"/>
+            <w:rFonts w:ascii="Arial" w:eastAsiaTheme="minorEastAsia" w:hAnsi="Arial" w:cs="Arial" w:hint="eastAsia"/>
             <w:u w:val="none"/>
           </w:rPr>
-          <w:t>http://mopcon.org</w:t>
+          <w:t>http://m</w:t>
+        </w:r>
+        <w:r>
+          <w:rPr>
+            <w:rStyle w:val="aa"/>
+            <w:rFonts w:ascii="Arial" w:eastAsiaTheme="minorEastAsia" w:hAnsi="Arial" w:cs="Arial" w:hint="eastAsia"/>
+            <w:u w:val="none"/>
+          </w:rPr>
+          <w:t>o</w:t>
+        </w:r>
+        <w:r>
+          <w:rPr>
+            <w:rStyle w:val="aa"/>
+            <w:rFonts w:ascii="Arial" w:eastAsiaTheme="minorEastAsia" w:hAnsi="Arial" w:cs="Arial" w:hint="eastAsia"/>
+            <w:u w:val="none"/>
+          </w:rPr>
+          <w:t>pcon.org/</w:t>
         </w:r>
       </w:hyperlink>
     </w:p>
@@ -311,51 +280,150 @@
           <w:color w:val="333333"/>
           <w:shd w:val="clear" w:color="auto" w:fill="FFFFFF"/>
         </w:rPr>
-        <w:t xml:space="preserve">(Mobile Open Platform Conference) </w:t>
-      </w:r>
-      <w:r>
-        <w:rPr>
-          <w:rFonts w:ascii="Arial" w:hAnsi="Arial" w:cs="Arial"/>
+        <w:t>(</w:t>
+      </w:r>
+      <w:r>
+        <w:rPr>
+          <w:rFonts w:ascii="Arial" w:eastAsiaTheme="minorEastAsia" w:hAnsi="Arial" w:cs="Arial"/>
+          <w:b/>
           <w:color w:val="333333"/>
           <w:shd w:val="clear" w:color="auto" w:fill="FFFFFF"/>
         </w:rPr>
-        <w:t>2013</w:t>
-      </w:r>
-      <w:r>
-        <w:rPr>
+        <w:t>M</w:t>
+      </w:r>
+      <w:r>
+        <w:rPr>
+          <w:rFonts w:ascii="Arial" w:eastAsiaTheme="minorEastAsia" w:hAnsi="Arial" w:cs="Arial"/>
           <w:color w:val="333333"/>
           <w:shd w:val="clear" w:color="auto" w:fill="FFFFFF"/>
         </w:rPr>
-        <w:t>將以</w:t>
-      </w:r>
-      <w:r>
-        <w:rPr>
-          <w:rFonts w:ascii="Arial" w:hAnsi="Arial" w:cs="Arial"/>
+        <w:t xml:space="preserve">obile </w:t>
+      </w:r>
+      <w:r>
+        <w:rPr>
+          <w:rFonts w:ascii="Arial" w:eastAsiaTheme="minorEastAsia" w:hAnsi="Arial" w:cs="Arial"/>
+          <w:b/>
           <w:color w:val="333333"/>
           <w:shd w:val="clear" w:color="auto" w:fill="FFFFFF"/>
         </w:rPr>
-        <w:t>"I code, I spread, I connect"</w:t>
-      </w:r>
-      <w:r>
-        <w:rPr>
+        <w:t>O</w:t>
+      </w:r>
+      <w:r>
+        <w:rPr>
+          <w:rFonts w:ascii="Arial" w:eastAsiaTheme="minorEastAsia" w:hAnsi="Arial" w:cs="Arial"/>
           <w:color w:val="333333"/>
           <w:shd w:val="clear" w:color="auto" w:fill="FFFFFF"/>
         </w:rPr>
-        <w:t>作為主要精神意涵，議程將以行動開發技術議程為核心，引申到行動服務營運，更將涵蓋數位內容之行動應用發展。議程規劃以</w:t>
-      </w:r>
-      <w:r>
-        <w:rPr>
+        <w:t xml:space="preserve">pen </w:t>
+      </w:r>
+      <w:r>
+        <w:rPr>
+          <w:rFonts w:ascii="Arial" w:eastAsiaTheme="minorEastAsia" w:hAnsi="Arial" w:cs="Arial"/>
+          <w:b/>
           <w:color w:val="333333"/>
           <w:shd w:val="clear" w:color="auto" w:fill="FFFFFF"/>
         </w:rPr>
-        <w:t xml:space="preserve"> </w:t>
-      </w:r>
-      <w:r>
-        <w:rPr>
+        <w:t>P</w:t>
+      </w:r>
+      <w:r>
+        <w:rPr>
+          <w:rFonts w:ascii="Arial" w:eastAsiaTheme="minorEastAsia" w:hAnsi="Arial" w:cs="Arial"/>
           <w:color w:val="333333"/>
           <w:shd w:val="clear" w:color="auto" w:fill="FFFFFF"/>
         </w:rPr>
-        <w:t>開發、營運、數位內容做為主軸，以真實運作的應用案例，向與會者做第一手的探討。</w:t>
+        <w:t xml:space="preserve">latform </w:t>
+      </w:r>
+      <w:r>
+        <w:rPr>
+          <w:rFonts w:ascii="Arial" w:eastAsiaTheme="minorEastAsia" w:hAnsi="Arial" w:cs="Arial"/>
+          <w:b/>
+          <w:color w:val="333333"/>
+          <w:shd w:val="clear" w:color="auto" w:fill="FFFFFF"/>
+        </w:rPr>
+        <w:t>Con</w:t>
+      </w:r>
+      <w:r>
+        <w:rPr>
+          <w:rFonts w:ascii="Arial" w:eastAsiaTheme="minorEastAsia" w:hAnsi="Arial" w:cs="Arial"/>
+          <w:color w:val="333333"/>
+          <w:shd w:val="clear" w:color="auto" w:fill="FFFFFF"/>
+        </w:rPr>
+        <w:t xml:space="preserve">ference) </w:t>
+      </w:r>
+      <w:r>
+        <w:rPr>
+          <w:rFonts w:ascii="Arial" w:hAnsi="Arial" w:cs="Arial"/>
+          <w:color w:val="333333"/>
+          <w:shd w:val="clear" w:color="auto" w:fill="FFFFFF"/>
+        </w:rPr>
+        <w:t>2013</w:t>
+      </w:r>
+      <w:r>
+        <w:rPr>
+          <w:color w:val="333333"/>
+          <w:shd w:val="clear" w:color="auto" w:fill="FFFFFF"/>
+        </w:rPr>
+        <w:t>將以</w:t>
+      </w:r>
+      <w:r>
+        <w:rPr>
+          <w:rFonts w:eastAsiaTheme="minorEastAsia" w:hint="eastAsia"/>
+          <w:color w:val="333333"/>
+          <w:shd w:val="clear" w:color="auto" w:fill="FFFFFF"/>
+        </w:rPr>
+        <w:t xml:space="preserve"> </w:t>
+      </w:r>
+      <w:r>
+        <w:rPr>
+          <w:rFonts w:ascii="Arial" w:hAnsi="Arial" w:cs="Arial"/>
+          <w:color w:val="333333"/>
+          <w:shd w:val="clear" w:color="auto" w:fill="FFFFFF"/>
+        </w:rPr>
+        <w:t>"I code, I spread, I connect"</w:t>
+      </w:r>
+      <w:r>
+        <w:rPr>
+          <w:color w:val="333333"/>
+          <w:shd w:val="clear" w:color="auto" w:fill="FFFFFF"/>
+        </w:rPr>
+        <w:t>作為主要精神意涵，議程</w:t>
+      </w:r>
+      <w:r>
+        <w:rPr>
+          <w:color w:val="333333"/>
+          <w:shd w:val="clear" w:color="auto" w:fill="FFFFFF"/>
+        </w:rPr>
+        <w:t>以行動開發技術議程為核心，引申到行動服務營運，更將涵蓋數位內容之行動應用發展。議程規劃以</w:t>
+      </w:r>
+      <w:r>
+        <w:rPr>
+          <w:rFonts w:asciiTheme="minorEastAsia" w:eastAsiaTheme="minorEastAsia" w:hAnsiTheme="minorEastAsia" w:hint="eastAsia"/>
+          <w:color w:val="333333"/>
+          <w:shd w:val="clear" w:color="auto" w:fill="FFFFFF"/>
+        </w:rPr>
+        <w:t>「</w:t>
+      </w:r>
+      <w:r>
+        <w:rPr>
+          <w:color w:val="333333"/>
+          <w:shd w:val="clear" w:color="auto" w:fill="FFFFFF"/>
+        </w:rPr>
+        <w:t>開發、營運、數位內容</w:t>
+      </w:r>
+      <w:r>
+        <w:rPr>
+          <w:rFonts w:asciiTheme="minorEastAsia" w:eastAsiaTheme="minorEastAsia" w:hAnsiTheme="minorEastAsia" w:hint="eastAsia"/>
+          <w:color w:val="333333"/>
+          <w:shd w:val="clear" w:color="auto" w:fill="FFFFFF"/>
+        </w:rPr>
+        <w:t>」</w:t>
+      </w:r>
+      <w:r>
+        <w:rPr>
+          <w:color w:val="333333"/>
+          <w:shd w:val="clear" w:color="auto" w:fill="FFFFFF"/>
+        </w:rPr>
+        <w:t>做為主軸，以真實運作的應用案例，向與會者做第一手的探討。</w:t>
       </w:r>
       <w:r>
         <w:rPr>
@@ -381,8 +449,6 @@
         </w:rPr>
         <w:t>而</w:t>
       </w:r>
-      <w:bookmarkStart w:id="0" w:name="_GoBack"/>
-      <w:bookmarkEnd w:id="0"/>
       <w:r>
         <w:t>除此三個主題以外，我們也歡迎各種環繞於行動應用發展的演說主題，諸如穿戴式技術和基於</w:t>
       </w:r>
@@ -395,6 +461,16 @@
       <w:r>
         <w:t>的可攜式跨裝置應用程式。</w:t>
       </w:r>
+    </w:p>
+    <w:p>
+      <w:pPr>
+        <w:pStyle w:val="2"/>
+        <w:spacing w:before="0"/>
+        <w:rPr>
+          <w:rFonts w:eastAsiaTheme="minorEastAsia" w:hint="eastAsia"/>
+          <w:sz w:val="24"/>
+        </w:rPr>
+      </w:pPr>
     </w:p>
     <w:p>
       <w:pPr>
@@ -501,10 +577,7 @@
         <w:ind w:left="600" w:hanging="359"/>
       </w:pPr>
       <w:r>
-        <w:t>大會舉行</w:t>
-      </w:r>
-      <w:r>
-        <w:t>時間：</w:t>
+        <w:t>大會舉行時間：</w:t>
       </w:r>
       <w:r>
         <w:rPr>
@@ -585,6 +658,7 @@
         <w:spacing w:line="100" w:lineRule="atLeast"/>
       </w:pPr>
       <w:r>
+        <w:lastRenderedPageBreak/>
         <w:t>我們正尋求下列與行動應用議題相關的講者：</w:t>
       </w:r>
     </w:p>
@@ -598,7 +672,6 @@
         <w:spacing w:line="276" w:lineRule="auto"/>
       </w:pPr>
       <w:r>
-        <w:lastRenderedPageBreak/>
         <w:t>行動應用營運具體案例</w:t>
       </w:r>
     </w:p>
@@ -1056,10 +1129,7 @@
         </w:r>
       </w:hyperlink>
       <w:r>
-        <w:t xml:space="preserve"> </w:t>
-      </w:r>
-      <w:r>
-        <w:t>投稿：</w:t>
+        <w:t xml:space="preserve"> 投稿：</w:t>
       </w:r>
     </w:p>
     <w:p>
@@ -1079,10 +1149,7 @@
         <w:ind w:left="600" w:hanging="359"/>
       </w:pPr>
       <w:r>
-        <w:t>姓名、暱稱或網路</w:t>
-      </w:r>
-      <w:r>
-        <w:t>ID</w:t>
+        <w:t>姓名、暱稱或網路ID</w:t>
       </w:r>
     </w:p>
     <w:p>
@@ -1204,7 +1271,10 @@
         <w:t>28</w:t>
       </w:r>
       <w:r>
-        <w:t>日前通知您稿件是否入選、以及安排的時段。</w:t>
+        <w:t>日前通知您稿件是否入選、</w:t>
+      </w:r>
+      <w:r>
+        <w:t>及安排的時段。</w:t>
       </w:r>
     </w:p>
     <w:p>
@@ -1218,10 +1288,7 @@
         <w:pStyle w:val="2"/>
       </w:pPr>
       <w:r>
-        <w:t xml:space="preserve">MOPCON </w:t>
-      </w:r>
-      <w:r>
-        <w:t>簡介</w:t>
+        <w:t>MOPCON 簡介</w:t>
       </w:r>
     </w:p>
     <w:tbl>
@@ -1260,13 +1327,7 @@
               <w:t>MOPCON</w:t>
             </w:r>
             <w:r>
-              <w:t>專注於行動軟體開發</w:t>
-            </w:r>
-            <w:r>
-              <w:t xml:space="preserve"> / </w:t>
-            </w:r>
-            <w:r>
-              <w:t>應用技術之專業研討會，也是南部最大社群研討會，希望藉由軟體技術社群的力量，推動南北業界技術實務經驗交流，關注行動應用趨勢。</w:t>
+              <w:t>專注於行動軟體開發 / 應用技術之專業研討會，也是南部最大社群研討會，希望藉由軟體技術社群的力量，推動南北業界技術實務經驗交流，關注行動應用趨勢。</w:t>
             </w:r>
           </w:p>
         </w:tc>
@@ -1286,13 +1347,7 @@
       </w:pPr>
       <w:r>
         <w:lastRenderedPageBreak/>
-        <w:t>聯絡</w:t>
-      </w:r>
-      <w:r>
-        <w:t xml:space="preserve"> MOPCON </w:t>
-      </w:r>
-      <w:r>
-        <w:t>主辦團隊</w:t>
+        <w:t>聯絡 MOPCON 主辦團隊</w:t>
       </w:r>
     </w:p>
     <w:p>
@@ -1304,10 +1359,7 @@
         </w:rPr>
       </w:pPr>
       <w:r>
-        <w:t>如果您想進一步瞭解詳情，請上今年研討會網站</w:t>
-      </w:r>
-      <w:r>
-        <w:t xml:space="preserve"> </w:t>
+        <w:t xml:space="preserve">如果您想進一步瞭解詳情，請上今年研討會網站 </w:t>
       </w:r>
       <w:r>
         <w:rPr>
@@ -1317,10 +1369,7 @@
         <w:t>http://MOPCON.org/2013</w:t>
       </w:r>
       <w:r>
-        <w:t>。有關</w:t>
-      </w:r>
-      <w:r>
-        <w:t xml:space="preserve"> </w:t>
+        <w:t xml:space="preserve">。有關 </w:t>
       </w:r>
       <w:r>
         <w:rPr>
@@ -1356,10 +1405,7 @@
         <w:spacing w:line="100" w:lineRule="atLeast"/>
       </w:pPr>
       <w:r>
-        <w:t>若有任何議程方面的問題，</w:t>
-      </w:r>
-      <w:r>
-        <w:t>請寄電子郵件到</w:t>
+        <w:t>若有任何議程方面的問題，請寄電子郵件到</w:t>
       </w:r>
       <w:r>
         <w:rPr>
@@ -2781,6 +2827,18 @@
       <w:u w:val="single"/>
     </w:rPr>
   </w:style>
+  <w:style w:type="character" w:styleId="ab">
+    <w:name w:val="FollowedHyperlink"/>
+    <w:basedOn w:val="a0"/>
+    <w:uiPriority w:val="99"/>
+    <w:semiHidden/>
+    <w:unhideWhenUsed/>
+    <w:rsid w:val="007D6876"/>
+    <w:rPr>
+      <w:color w:val="800080" w:themeColor="followedHyperlink"/>
+      <w:u w:val="single"/>
+    </w:rPr>
+  </w:style>
 </w:styles>
 </file>
 
@@ -3221,6 +3279,18 @@
     <w:rsid w:val="00BB34C1"/>
     <w:rPr>
       <w:color w:val="0000FF" w:themeColor="hyperlink"/>
+      <w:u w:val="single"/>
+    </w:rPr>
+  </w:style>
+  <w:style w:type="character" w:styleId="ab">
+    <w:name w:val="FollowedHyperlink"/>
+    <w:basedOn w:val="a0"/>
+    <w:uiPriority w:val="99"/>
+    <w:semiHidden/>
+    <w:unhideWhenUsed/>
+    <w:rsid w:val="007D6876"/>
+    <w:rPr>
+      <w:color w:val="800080" w:themeColor="followedHyperlink"/>
       <w:u w:val="single"/>
     </w:rPr>
   </w:style>

</xml_diff>